<commit_message>
added clarifying comment at the top of the document
</commit_message>
<xml_diff>
--- a/appendix/preregistration_annotated.docx
+++ b/appendix/preregistration_annotated.docx
@@ -9,18 +9,12 @@
           <w:sz w:val="36"/>
         </w:rPr>
       </w:pPr>
+      <w:commentRangeStart w:id="0"/>
       <w:r>
         <w:rPr>
           <w:sz w:val="36"/>
         </w:rPr>
         <w:t xml:space="preserve">Positive result rates in psychology: Registered Reports compared to </w:t>
-      </w:r>
-      <w:commentRangeStart w:id="0"/>
-      <w:r>
-        <w:rPr>
-          <w:sz w:val="36"/>
-        </w:rPr>
-        <w:t>conventional reports</w:t>
       </w:r>
       <w:commentRangeEnd w:id="0"/>
       <w:r>
@@ -32,11 +26,42 @@
         </w:rPr>
         <w:commentReference w:id="0"/>
       </w:r>
+      <w:commentRangeStart w:id="1"/>
       <w:r>
         <w:rPr>
           <w:sz w:val="36"/>
         </w:rPr>
-        <w:t>: a meta-analysis using Fanelli's method – Preregistration document</w:t>
+        <w:t>conventional reports</w:t>
+      </w:r>
+      <w:commentRangeEnd w:id="1"/>
+      <w:r>
+        <w:rPr>
+          <w:rStyle w:val="CommentReference"/>
+          <w:rFonts w:asciiTheme="minorHAnsi" w:eastAsiaTheme="minorHAnsi" w:hAnsiTheme="minorHAnsi" w:cstheme="minorBidi"/>
+          <w:spacing w:val="0"/>
+          <w:kern w:val="0"/>
+        </w:rPr>
+        <w:commentReference w:id="1"/>
+      </w:r>
+      <w:r>
+        <w:rPr>
+          <w:sz w:val="36"/>
+        </w:rPr>
+        <w:t xml:space="preserve">: a meta-analysis using </w:t>
+      </w:r>
+      <w:proofErr w:type="spellStart"/>
+      <w:r>
+        <w:rPr>
+          <w:sz w:val="36"/>
+        </w:rPr>
+        <w:t>Fanelli's</w:t>
+      </w:r>
+      <w:proofErr w:type="spellEnd"/>
+      <w:r>
+        <w:rPr>
+          <w:sz w:val="36"/>
+        </w:rPr>
+        <w:t xml:space="preserve"> method – Preregistration document</w:t>
       </w:r>
     </w:p>
     <w:p>
@@ -126,13 +151,29 @@
         <w:t>below</w:t>
       </w:r>
       <w:r>
-        <w:t xml:space="preserve">. In the Fanelli </w:t>
+        <w:t xml:space="preserve">. In the </w:t>
+      </w:r>
+      <w:proofErr w:type="spellStart"/>
+      <w:r>
+        <w:t>Fanelli</w:t>
+      </w:r>
+      <w:proofErr w:type="spellEnd"/>
+      <w:r>
+        <w:t xml:space="preserve"> </w:t>
       </w:r>
       <w:r>
         <w:t xml:space="preserve">dataset pilot the researchers labelled 8 out of 11 papers identically. There were minor differences in coding between the researchers, but while discussing the results the researchers agreed on the labelling of the 3 conflictingly coded papers. In the RR dataset pilot researchers labelled 4 out of 10 papers differently. </w:t>
       </w:r>
       <w:r>
-        <w:t xml:space="preserve">As will be discussed further on in this preregistration document, papers could be coded as having full, partial or no support for their first tested hypothesis. During final analysis the distinction is made between papers that had no support or at least partial support; this means that one researcher coding a paper as having partial support, while the other researcher coding it as having full support will not change the final proportion of papers that have at least partial support and papers that do not have support. When comparing the independent coding under the assumption that differences of partial vs. full support will not cause changes in the final analysis, the first pilot on Fanelli’s data resulted in 9 of 11 papers being labelled identically, while the second pilot on RRs resulted in 7 of 10 papers being labelled identically. </w:t>
+        <w:t xml:space="preserve">As will be discussed further on in this preregistration document, papers could be coded as having full, partial or no support for their first tested hypothesis. During final analysis the distinction is made between papers that had no support or at least partial support; this means that one researcher coding a paper as having partial support, while the other researcher coding it as having full support will not change the final proportion of papers that have at least partial support and papers that do not have support. When comparing the independent coding under the assumption that differences of partial vs. full support will not cause changes in the final analysis, the first pilot on </w:t>
+      </w:r>
+      <w:proofErr w:type="spellStart"/>
+      <w:r>
+        <w:t>Fanelli’s</w:t>
+      </w:r>
+      <w:proofErr w:type="spellEnd"/>
+      <w:r>
+        <w:t xml:space="preserve"> data resulted in 9 of 11 papers being labelled identically, while the second pilot on RRs resulted in 7 of 10 papers being labelled identically. </w:t>
       </w:r>
       <w:r>
         <w:t>While discussing the results the researchers agreed on the labelling of these conflicted papers. One of the conflicting papers was a Registered Replication Report that gauged the size and effect of the Replicat</w:t>
@@ -144,7 +185,15 @@
         <w:t>, instead of declaring to have tested a specific hypothesis. I</w:t>
       </w:r>
       <w:r>
-        <w:t>n line with Fanelli’s coding method such papers (that do not state a hypothesis) will be excluded.</w:t>
+        <w:t xml:space="preserve">n line with </w:t>
+      </w:r>
+      <w:proofErr w:type="spellStart"/>
+      <w:r>
+        <w:t>Fanelli’s</w:t>
+      </w:r>
+      <w:proofErr w:type="spellEnd"/>
+      <w:r>
+        <w:t xml:space="preserve"> coding method such papers (that do not state a hypothesis) will be excluded.</w:t>
       </w:r>
     </w:p>
     <w:p>
@@ -167,7 +216,15 @@
         <w:t xml:space="preserve">Project title: </w:t>
       </w:r>
       <w:r>
-        <w:t>Positive result rates in psychology: Registered Reports compared to conventional reports: a meta-analysis using Fanelli's method</w:t>
+        <w:t xml:space="preserve">Positive result rates in psychology: Registered Reports compared to conventional reports: a meta-analysis using </w:t>
+      </w:r>
+      <w:proofErr w:type="spellStart"/>
+      <w:r>
+        <w:t>Fanelli's</w:t>
+      </w:r>
+      <w:proofErr w:type="spellEnd"/>
+      <w:r>
+        <w:t xml:space="preserve"> method</w:t>
       </w:r>
     </w:p>
     <w:p>
@@ -365,11 +422,24 @@
         <w:t>.</w:t>
       </w:r>
       <w:r>
-        <w:t xml:space="preserve"> Fanelli found that Psychology had the largest positive result rate at 91.5%. These positive result rates </w:t>
-      </w:r>
+        <w:t xml:space="preserve"> </w:t>
+      </w:r>
+      <w:proofErr w:type="spellStart"/>
+      <w:r>
+        <w:t>Fanelli</w:t>
+      </w:r>
+      <w:proofErr w:type="spellEnd"/>
+      <w:r>
+        <w:t xml:space="preserve"> found that Psychology had the largest positive result rate at 91.5%. These positive result rates </w:t>
+      </w:r>
+      <w:proofErr w:type="gramStart"/>
       <w:r>
         <w:lastRenderedPageBreak/>
-        <w:t xml:space="preserve">are believed to be </w:t>
+        <w:t>are</w:t>
+      </w:r>
+      <w:proofErr w:type="gramEnd"/>
+      <w:r>
+        <w:t xml:space="preserve"> believed to be </w:t>
       </w:r>
       <w:r>
         <w:t>inflated by</w:t>
@@ -537,7 +607,15 @@
         <w:t>ilot study</w:t>
       </w:r>
       <w:r>
-        <w:t xml:space="preserve"> – Fanelli’s dataset</w:t>
+        <w:t xml:space="preserve"> – </w:t>
+      </w:r>
+      <w:proofErr w:type="spellStart"/>
+      <w:r>
+        <w:t>Fanelli’s</w:t>
+      </w:r>
+      <w:proofErr w:type="spellEnd"/>
+      <w:r>
+        <w:t xml:space="preserve"> dataset</w:t>
       </w:r>
       <w:r>
         <w:t>:</w:t>
@@ -548,8 +626,13 @@
       <w:r>
         <w:t xml:space="preserve">apply </w:t>
       </w:r>
-      <w:r>
-        <w:t xml:space="preserve">Fanelli’s coding method </w:t>
+      <w:proofErr w:type="spellStart"/>
+      <w:r>
+        <w:t>Fanelli’s</w:t>
+      </w:r>
+      <w:proofErr w:type="spellEnd"/>
+      <w:r>
+        <w:t xml:space="preserve"> coding method </w:t>
       </w:r>
       <w:r>
         <w:t xml:space="preserve">well enough to reproduce his results </w:t>
@@ -558,7 +641,15 @@
         <w:t>with at least 90% accuracy</w:t>
       </w:r>
       <w:r>
-        <w:t xml:space="preserve"> on a subset of Fanelli’s original dataset? This pilot study was completed before the study was preregistered.</w:t>
+        <w:t xml:space="preserve"> on a subset of </w:t>
+      </w:r>
+      <w:proofErr w:type="spellStart"/>
+      <w:r>
+        <w:t>Fanelli’s</w:t>
+      </w:r>
+      <w:proofErr w:type="spellEnd"/>
+      <w:r>
+        <w:t xml:space="preserve"> original dataset? This pilot study was completed before the study was preregistered.</w:t>
       </w:r>
     </w:p>
     <w:p>
@@ -581,8 +672,13 @@
       <w:r>
         <w:t xml:space="preserve">apply </w:t>
       </w:r>
-      <w:r>
-        <w:t xml:space="preserve">Fanelli’s coding method </w:t>
+      <w:proofErr w:type="spellStart"/>
+      <w:r>
+        <w:t>Fanelli’s</w:t>
+      </w:r>
+      <w:proofErr w:type="spellEnd"/>
+      <w:r>
+        <w:t xml:space="preserve"> coding method </w:t>
       </w:r>
       <w:r>
         <w:t xml:space="preserve">to </w:t>
@@ -594,7 +690,23 @@
         <w:t>, random</w:t>
       </w:r>
       <w:r>
-        <w:t xml:space="preserve"> subset (10 items) of the list of published RRs. This pilot study will help uncover issues that might arise when performing the main research. The RRs have not been selected using the criterion that their abstract includes the sentence “test* the hypothes*”, therefore the wording of the hypothesis might be more ambiguous compared to Fanelli’s original sample. This pilot study was also completed before the study was preregistered.</w:t>
+        <w:t xml:space="preserve"> subset (10 items) of the list of published RRs. This pilot study will help uncover issues that might arise when performing the main research. The RRs have not been selected using the criterion that their abstract includes the sentence “test* the </w:t>
+      </w:r>
+      <w:proofErr w:type="spellStart"/>
+      <w:r>
+        <w:t>hypothes</w:t>
+      </w:r>
+      <w:proofErr w:type="spellEnd"/>
+      <w:r>
+        <w:t xml:space="preserve">*”, therefore the wording of the hypothesis might be more ambiguous compared to </w:t>
+      </w:r>
+      <w:proofErr w:type="spellStart"/>
+      <w:r>
+        <w:t>Fanelli’s</w:t>
+      </w:r>
+      <w:proofErr w:type="spellEnd"/>
+      <w:r>
+        <w:t xml:space="preserve"> original sample. This pilot study was also completed before the study was preregistered.</w:t>
       </w:r>
       <w:r>
         <w:rPr>
@@ -657,7 +769,23 @@
         <w:t>:</w:t>
       </w:r>
       <w:r>
-        <w:t xml:space="preserve"> One criterion for gathering data for Fanelli’s study entailed that papers could only be retrieved if a variation of the sentence “test* the hypothes*” was included somewhere in the paper. Are other key sentences also used in </w:t>
+        <w:t xml:space="preserve"> One criterion for gathering data for </w:t>
+      </w:r>
+      <w:proofErr w:type="spellStart"/>
+      <w:r>
+        <w:t>Fanelli’s</w:t>
+      </w:r>
+      <w:proofErr w:type="spellEnd"/>
+      <w:r>
+        <w:t xml:space="preserve"> study entailed that papers could only be retrieved if a variation of the sentence “test* the </w:t>
+      </w:r>
+      <w:proofErr w:type="spellStart"/>
+      <w:r>
+        <w:t>hypothes</w:t>
+      </w:r>
+      <w:proofErr w:type="spellEnd"/>
+      <w:r>
+        <w:t xml:space="preserve">*” was included somewhere in the paper. Are other key sentences also used in </w:t>
       </w:r>
       <w:r>
         <w:t>p</w:t>
@@ -719,7 +847,7 @@
       <w:r>
         <w:t xml:space="preserve"> </w:t>
       </w:r>
-      <w:commentRangeStart w:id="1"/>
+      <w:commentRangeStart w:id="2"/>
       <w:r>
         <w:t xml:space="preserve">At the time of preregistration the list of RRs is known to the researchers, and this list has been checked to make sure that the dataset will only contain published RRs in </w:t>
       </w:r>
@@ -732,12 +860,12 @@
       <w:r>
         <w:t xml:space="preserve"> </w:t>
       </w:r>
-      <w:commentRangeEnd w:id="1"/>
-      <w:r>
-        <w:rPr>
-          <w:rStyle w:val="CommentReference"/>
-        </w:rPr>
-        <w:commentReference w:id="1"/>
+      <w:commentRangeEnd w:id="2"/>
+      <w:r>
+        <w:rPr>
+          <w:rStyle w:val="CommentReference"/>
+        </w:rPr>
+        <w:commentReference w:id="2"/>
       </w:r>
       <w:r>
         <w:t xml:space="preserve">A new dataset of conventional reports in </w:t>
@@ -752,18 +880,26 @@
         <w:t xml:space="preserve">yet </w:t>
       </w:r>
       <w:r>
-        <w:t xml:space="preserve">been gathered at the time of preregistration. The pilot studies we performed made use of a subset of Fanelli’s original dataset and a subset of the list of RRs that we have verified. </w:t>
-      </w:r>
-      <w:commentRangeStart w:id="2"/>
+        <w:t xml:space="preserve">been gathered at the time of preregistration. The pilot studies we performed made use of a subset of </w:t>
+      </w:r>
+      <w:proofErr w:type="spellStart"/>
+      <w:r>
+        <w:t>Fanelli’s</w:t>
+      </w:r>
+      <w:proofErr w:type="spellEnd"/>
+      <w:r>
+        <w:t xml:space="preserve"> original dataset and a subset of the list of RRs that we have verified. </w:t>
+      </w:r>
+      <w:commentRangeStart w:id="3"/>
       <w:r>
         <w:t>Full data collection will not start before the project is preregistered.</w:t>
       </w:r>
-      <w:commentRangeEnd w:id="2"/>
-      <w:r>
-        <w:rPr>
-          <w:rStyle w:val="CommentReference"/>
-        </w:rPr>
-        <w:commentReference w:id="2"/>
+      <w:commentRangeEnd w:id="3"/>
+      <w:r>
+        <w:rPr>
+          <w:rStyle w:val="CommentReference"/>
+        </w:rPr>
+        <w:commentReference w:id="3"/>
       </w:r>
     </w:p>
     <w:p/>
@@ -824,10 +960,26 @@
         <w:t>Pilot study</w:t>
       </w:r>
       <w:r>
-        <w:t xml:space="preserve"> – Fanelli’s dataset</w:t>
-      </w:r>
-      <w:r>
-        <w:t xml:space="preserve">: In personal communication with Fanelli </w:t>
+        <w:t xml:space="preserve"> – </w:t>
+      </w:r>
+      <w:proofErr w:type="spellStart"/>
+      <w:r>
+        <w:t>Fanelli’s</w:t>
+      </w:r>
+      <w:proofErr w:type="spellEnd"/>
+      <w:r>
+        <w:t xml:space="preserve"> dataset</w:t>
+      </w:r>
+      <w:r>
+        <w:t xml:space="preserve">: In personal communication with </w:t>
+      </w:r>
+      <w:proofErr w:type="spellStart"/>
+      <w:r>
+        <w:t>Fanelli</w:t>
+      </w:r>
+      <w:proofErr w:type="spellEnd"/>
+      <w:r>
+        <w:t xml:space="preserve"> </w:t>
       </w:r>
       <w:r>
         <w:t>(8</w:t>
@@ -910,7 +1062,7 @@
       <w:r>
         <w:br/>
       </w:r>
-      <w:commentRangeStart w:id="3"/>
+      <w:commentRangeStart w:id="4"/>
       <w:r>
         <w:t xml:space="preserve">The dataset of </w:t>
       </w:r>
@@ -1005,14 +1157,14 @@
       <w:r>
         <w:t xml:space="preserve"> </w:t>
       </w:r>
-      <w:commentRangeEnd w:id="3"/>
-      <w:r>
-        <w:rPr>
-          <w:rStyle w:val="CommentReference"/>
-        </w:rPr>
-        <w:commentReference w:id="3"/>
-      </w:r>
-      <w:commentRangeStart w:id="4"/>
+      <w:commentRangeEnd w:id="4"/>
+      <w:r>
+        <w:rPr>
+          <w:rStyle w:val="CommentReference"/>
+        </w:rPr>
+        <w:commentReference w:id="4"/>
+      </w:r>
+      <w:commentRangeStart w:id="5"/>
       <w:r>
         <w:t xml:space="preserve">The dataset of </w:t>
       </w:r>
@@ -1035,10 +1187,34 @@
         <w:t xml:space="preserve">data-collection </w:t>
       </w:r>
       <w:r>
-        <w:t>methodology that Fanelli used in his original research</w:t>
-      </w:r>
-      <w:r>
-        <w:t>: “The sentence “test* the hypothes*” was used to search all 10837 journals in the Essential Science Indicators database, which classifies journals univocally in 22 disciplines. When the number of papers retrieved from one discipline exceeded 150, papers were selected using a random number generator.” (Fanelli, 2010, p. 8)</w:t>
+        <w:t xml:space="preserve">methodology that </w:t>
+      </w:r>
+      <w:proofErr w:type="spellStart"/>
+      <w:r>
+        <w:t>Fanelli</w:t>
+      </w:r>
+      <w:proofErr w:type="spellEnd"/>
+      <w:r>
+        <w:t xml:space="preserve"> used in his original research</w:t>
+      </w:r>
+      <w:r>
+        <w:t xml:space="preserve">: “The sentence “test* the </w:t>
+      </w:r>
+      <w:proofErr w:type="spellStart"/>
+      <w:r>
+        <w:t>hypothes</w:t>
+      </w:r>
+      <w:proofErr w:type="spellEnd"/>
+      <w:r>
+        <w:t>*” was used to search all 10837 journals in the Essential Science Indicators database, which classifies journals univocally in 22 disciplines. When the number of papers retrieved from one discipline exceeded 150, papers were selected using a random number generator.” (</w:t>
+      </w:r>
+      <w:proofErr w:type="spellStart"/>
+      <w:r>
+        <w:t>Fanelli</w:t>
+      </w:r>
+      <w:proofErr w:type="spellEnd"/>
+      <w:r>
+        <w:t>, 2010, p. 8)</w:t>
       </w:r>
       <w:r>
         <w:t>, with th</w:t>
@@ -1085,8 +1261,13 @@
           <w:numId w:val="2"/>
         </w:numPr>
       </w:pPr>
-      <w:r>
-        <w:t xml:space="preserve">the papers </w:t>
+      <w:proofErr w:type="gramStart"/>
+      <w:r>
+        <w:t>the</w:t>
+      </w:r>
+      <w:proofErr w:type="gramEnd"/>
+      <w:r>
+        <w:t xml:space="preserve"> papers </w:t>
       </w:r>
       <w:r>
         <w:t>must not overlap with the RR dataset</w:t>
@@ -1094,12 +1275,12 @@
       <w:r>
         <w:t>.</w:t>
       </w:r>
-      <w:commentRangeEnd w:id="4"/>
-      <w:r>
-        <w:rPr>
-          <w:rStyle w:val="CommentReference"/>
-        </w:rPr>
-        <w:commentReference w:id="4"/>
+      <w:commentRangeEnd w:id="5"/>
+      <w:r>
+        <w:rPr>
+          <w:rStyle w:val="CommentReference"/>
+        </w:rPr>
+        <w:commentReference w:id="5"/>
       </w:r>
     </w:p>
     <w:p>
@@ -1116,9 +1297,17 @@
       <w:r>
         <w:br/>
       </w:r>
-      <w:commentRangeStart w:id="5"/>
-      <w:r>
-        <w:t>The data will be coded using the method that Fanelli (2010) used in his study of positive result rates in science: “</w:t>
+      <w:commentRangeStart w:id="6"/>
+      <w:r>
+        <w:t xml:space="preserve">The data will be coded using the method that </w:t>
+      </w:r>
+      <w:proofErr w:type="spellStart"/>
+      <w:r>
+        <w:t>Fanelli</w:t>
+      </w:r>
+      <w:proofErr w:type="spellEnd"/>
+      <w:r>
+        <w:t xml:space="preserve"> (2010) used in his study of positive result rates in science: “</w:t>
       </w:r>
       <w:r>
         <w:t xml:space="preserve">By examining the abstract and/or full- text, it was determined whether the authors of each paper had concluded to have found a </w:t>
@@ -1227,80 +1416,80 @@
         <w:br/>
         <w:t xml:space="preserve">That means that every paper in the sample will contribute one data point for the main dependent variable: Whether the first hypothesis was supported (fully or partially) or not. </w:t>
       </w:r>
-      <w:commentRangeEnd w:id="5"/>
-      <w:r>
-        <w:rPr>
-          <w:rStyle w:val="CommentReference"/>
-        </w:rPr>
-        <w:commentReference w:id="5"/>
+      <w:commentRangeEnd w:id="6"/>
+      <w:r>
+        <w:rPr>
+          <w:rStyle w:val="CommentReference"/>
+        </w:rPr>
+        <w:commentReference w:id="6"/>
       </w:r>
       <w:r>
         <w:br/>
       </w:r>
-      <w:commentRangeStart w:id="6"/>
+      <w:commentRangeStart w:id="8"/>
       <w:r>
         <w:t xml:space="preserve">For RRs, we will code the first hypothesis that relates to a study for which data collection or analysis had not yet been conducted when the study was submitted, meaning that we will exclude hypotheses that relate to e.g. a pilot study that already existed when the stage-1 RR was submitted to the journal. </w:t>
       </w:r>
-      <w:commentRangeEnd w:id="6"/>
-      <w:r>
-        <w:rPr>
-          <w:rStyle w:val="CommentReference"/>
-        </w:rPr>
-        <w:commentReference w:id="6"/>
+      <w:commentRangeEnd w:id="8"/>
+      <w:r>
+        <w:rPr>
+          <w:rStyle w:val="CommentReference"/>
+        </w:rPr>
+        <w:commentReference w:id="8"/>
       </w:r>
       <w:r>
         <w:br/>
       </w:r>
-      <w:commentRangeStart w:id="7"/>
+      <w:commentRangeStart w:id="9"/>
       <w:r>
         <w:t>Additionally, we will code if the paper reports original work or a replication of previous work.</w:t>
       </w:r>
-      <w:commentRangeEnd w:id="7"/>
-      <w:r>
-        <w:rPr>
-          <w:rStyle w:val="CommentReference"/>
-        </w:rPr>
-        <w:commentReference w:id="7"/>
+      <w:commentRangeEnd w:id="9"/>
+      <w:r>
+        <w:rPr>
+          <w:rStyle w:val="CommentReference"/>
+        </w:rPr>
+        <w:commentReference w:id="9"/>
       </w:r>
       <w:r>
         <w:br/>
         <w:t xml:space="preserve">For the pilot study, MS and AS independently coded the pilot samples and compared their results. </w:t>
       </w:r>
-      <w:commentRangeStart w:id="8"/>
+      <w:commentRangeStart w:id="10"/>
       <w:r>
         <w:t>The dataset used in the main and additional research will be primarily coded by MS, papers that were difficult to code will be marked. AS will double code the papers that were indicated as being difficult to code;</w:t>
       </w:r>
-      <w:commentRangeEnd w:id="8"/>
-      <w:r>
-        <w:rPr>
-          <w:rStyle w:val="CommentReference"/>
-        </w:rPr>
-        <w:commentReference w:id="8"/>
+      <w:commentRangeEnd w:id="10"/>
+      <w:r>
+        <w:rPr>
+          <w:rStyle w:val="CommentReference"/>
+        </w:rPr>
+        <w:commentReference w:id="10"/>
       </w:r>
       <w:r>
         <w:t xml:space="preserve"> </w:t>
       </w:r>
-      <w:commentRangeStart w:id="9"/>
+      <w:commentRangeStart w:id="11"/>
       <w:r>
         <w:t xml:space="preserve">AS will also double code a randomly selected subset of the dataset. </w:t>
       </w:r>
-      <w:commentRangeEnd w:id="9"/>
-      <w:r>
-        <w:rPr>
-          <w:rStyle w:val="CommentReference"/>
-        </w:rPr>
-        <w:commentReference w:id="9"/>
-      </w:r>
-      <w:commentRangeStart w:id="10"/>
+      <w:commentRangeEnd w:id="11"/>
+      <w:r>
+        <w:rPr>
+          <w:rStyle w:val="CommentReference"/>
+        </w:rPr>
+        <w:commentReference w:id="11"/>
+      </w:r>
+      <w:commentRangeStart w:id="12"/>
       <w:r>
         <w:t>Double coded data will be compared between AS and MS, after discussion the final coding will be decided.</w:t>
       </w:r>
-      <w:commentRangeEnd w:id="10"/>
-      <w:r>
-        <w:rPr>
-          <w:rStyle w:val="CommentReference"/>
-        </w:rPr>
-        <w:commentReference w:id="10"/>
+      <w:commentRangeEnd w:id="12"/>
+      <w:r>
+        <w:rPr>
+          <w:rStyle w:val="CommentReference"/>
+        </w:rPr>
+        <w:commentReference w:id="12"/>
       </w:r>
     </w:p>
     <w:p>
@@ -1323,16 +1512,16 @@
           <w:numId w:val="2"/>
         </w:numPr>
       </w:pPr>
-      <w:commentRangeStart w:id="11"/>
+      <w:commentRangeStart w:id="13"/>
       <w:r>
         <w:t>The unit of analysis for our research is a journal article, each article will contribute as one data point in our dataset.</w:t>
       </w:r>
-      <w:commentRangeEnd w:id="11"/>
-      <w:r>
-        <w:rPr>
-          <w:rStyle w:val="CommentReference"/>
-        </w:rPr>
-        <w:commentReference w:id="11"/>
+      <w:commentRangeEnd w:id="13"/>
+      <w:r>
+        <w:rPr>
+          <w:rStyle w:val="CommentReference"/>
+        </w:rPr>
+        <w:commentReference w:id="13"/>
       </w:r>
     </w:p>
     <w:p>
@@ -1409,7 +1598,7 @@
           <w:numId w:val="2"/>
         </w:numPr>
       </w:pPr>
-      <w:commentRangeStart w:id="12"/>
+      <w:commentRangeStart w:id="14"/>
       <w:r>
         <w:t xml:space="preserve">Main research: The positive result rate in Registered Reports in </w:t>
       </w:r>
@@ -1431,12 +1620,12 @@
       <w:r>
         <w:t>sychology.</w:t>
       </w:r>
-      <w:commentRangeEnd w:id="12"/>
-      <w:r>
-        <w:rPr>
-          <w:rStyle w:val="CommentReference"/>
-        </w:rPr>
-        <w:commentReference w:id="12"/>
+      <w:commentRangeEnd w:id="14"/>
+      <w:r>
+        <w:rPr>
+          <w:rStyle w:val="CommentReference"/>
+        </w:rPr>
+        <w:commentReference w:id="14"/>
       </w:r>
     </w:p>
     <w:p>
@@ -1492,7 +1681,7 @@
           <w:numId w:val="2"/>
         </w:numPr>
       </w:pPr>
-      <w:commentRangeStart w:id="13"/>
+      <w:commentRangeStart w:id="15"/>
       <w:r>
         <w:t>For</w:t>
       </w:r>
@@ -1541,23 +1730,39 @@
       <w:r>
         <w:t>sychology.</w:t>
       </w:r>
-      <w:commentRangeEnd w:id="13"/>
-      <w:r>
-        <w:rPr>
-          <w:rStyle w:val="CommentReference"/>
-        </w:rPr>
-        <w:commentReference w:id="13"/>
+      <w:commentRangeEnd w:id="15"/>
+      <w:r>
+        <w:rPr>
+          <w:rStyle w:val="CommentReference"/>
+        </w:rPr>
+        <w:commentReference w:id="15"/>
       </w:r>
       <w:r>
         <w:br/>
       </w:r>
-      <w:commentRangeStart w:id="14"/>
+      <w:commentRangeStart w:id="16"/>
       <w:r>
         <w:t xml:space="preserve">In addition to testing if there is a statistically significant difference between </w:t>
       </w:r>
       <w:r>
         <w:lastRenderedPageBreak/>
-        <w:t>RRs and conventional reports, we will test if the difference is smaller than our smallest effect size of interest using an equivalence test for proportion tests with an alpha level of 5% (Lakens, Scheel, &amp; Isager, 2018). We determined our smallest effect size of interest to be the difference between the positive result rate in psychology (91.5%) and the positive result rate in general social sciences (85.5%) as reported by Fanelli (2010), i.e. a difference of 91.5% - 85.5% = 6%. The rationale for choosing general social sciences as a comparison is that this discipline had the lowest positive result rate amongst the "soft" sciences (Fanelli, 2010).</w:t>
+        <w:t xml:space="preserve">RRs and conventional reports, we will test if the difference is smaller than our smallest effect size of interest using an equivalence test for proportion tests with an alpha level of 5% (Lakens, Scheel, &amp; Isager, 2018). We determined our smallest effect size of interest to be the difference between the positive result rate in psychology (91.5%) and the positive result rate in general social sciences (85.5%) as reported by </w:t>
+      </w:r>
+      <w:proofErr w:type="spellStart"/>
+      <w:r>
+        <w:t>Fanelli</w:t>
+      </w:r>
+      <w:proofErr w:type="spellEnd"/>
+      <w:r>
+        <w:t xml:space="preserve"> (2010), i.e. a difference of 91.5% - 85.5% = 6%. The rationale for choosing general social sciences as a comparison is that this discipline had the lowest positive result rate amongst the "soft" sciences (</w:t>
+      </w:r>
+      <w:proofErr w:type="spellStart"/>
+      <w:r>
+        <w:t>Fanelli</w:t>
+      </w:r>
+      <w:proofErr w:type="spellEnd"/>
+      <w:r>
+        <w:t>, 2010).</w:t>
       </w:r>
       <w:r>
         <w:t xml:space="preserve"> The exact percentage for general social sciences was extracted from Figure </w:t>
@@ -1566,20 +1771,41 @@
         <w:t>1</w:t>
       </w:r>
       <w:r>
-        <w:t xml:space="preserve"> in Fanelli (2010) using the software WebPlotDigitizer (</w:t>
-      </w:r>
-      <w:r>
-        <w:t>Rohatgi, 2018)</w:t>
+        <w:t xml:space="preserve"> in </w:t>
+      </w:r>
+      <w:proofErr w:type="spellStart"/>
+      <w:r>
+        <w:t>Fanelli</w:t>
+      </w:r>
+      <w:proofErr w:type="spellEnd"/>
+      <w:r>
+        <w:t xml:space="preserve"> (2010) using the software </w:t>
+      </w:r>
+      <w:proofErr w:type="spellStart"/>
+      <w:r>
+        <w:t>WebPlotDigitizer</w:t>
+      </w:r>
+      <w:proofErr w:type="spellEnd"/>
+      <w:r>
+        <w:t xml:space="preserve"> (</w:t>
+      </w:r>
+      <w:proofErr w:type="spellStart"/>
+      <w:r>
+        <w:t>Rohatgi</w:t>
+      </w:r>
+      <w:proofErr w:type="spellEnd"/>
+      <w:r>
+        <w:t>, 2018)</w:t>
       </w:r>
       <w:r>
         <w:t>.</w:t>
       </w:r>
-      <w:commentRangeEnd w:id="14"/>
-      <w:r>
-        <w:rPr>
-          <w:rStyle w:val="CommentReference"/>
-        </w:rPr>
-        <w:commentReference w:id="14"/>
+      <w:commentRangeEnd w:id="16"/>
+      <w:r>
+        <w:rPr>
+          <w:rStyle w:val="CommentReference"/>
+        </w:rPr>
+        <w:commentReference w:id="16"/>
       </w:r>
     </w:p>
     <w:p>
@@ -1605,7 +1831,7 @@
           <w:numId w:val="2"/>
         </w:numPr>
       </w:pPr>
-      <w:commentRangeStart w:id="15"/>
+      <w:commentRangeStart w:id="17"/>
       <w:r>
         <w:t>Additional research:</w:t>
       </w:r>
@@ -1615,12 +1841,12 @@
       <w:r>
         <w:t>a hypothesis was tested.</w:t>
       </w:r>
-      <w:commentRangeEnd w:id="15"/>
-      <w:r>
-        <w:rPr>
-          <w:rStyle w:val="CommentReference"/>
-        </w:rPr>
-        <w:commentReference w:id="15"/>
+      <w:commentRangeEnd w:id="17"/>
+      <w:r>
+        <w:rPr>
+          <w:rStyle w:val="CommentReference"/>
+        </w:rPr>
+        <w:commentReference w:id="17"/>
       </w:r>
       <w:r>
         <w:t xml:space="preserve"> P</w:t>
@@ -1640,7 +1866,7 @@
           <w:numId w:val="2"/>
         </w:numPr>
       </w:pPr>
-      <w:commentRangeStart w:id="16"/>
+      <w:commentRangeStart w:id="18"/>
       <w:r>
         <w:t>Conventional reports using these</w:t>
       </w:r>
@@ -1648,14 +1874,30 @@
         <w:t xml:space="preserve"> </w:t>
       </w:r>
       <w:r>
-        <w:t>alternative key phrases rather than the phrase that was used to determine the sample in Fanelli’s study (2010) might have a different positive result rate than the literature examined by Fanelli.</w:t>
-      </w:r>
-      <w:commentRangeEnd w:id="16"/>
-      <w:r>
-        <w:rPr>
-          <w:rStyle w:val="CommentReference"/>
-        </w:rPr>
-        <w:commentReference w:id="16"/>
+        <w:t xml:space="preserve">alternative key phrases rather than the phrase that was used to determine the sample in </w:t>
+      </w:r>
+      <w:proofErr w:type="spellStart"/>
+      <w:r>
+        <w:t>Fanelli’s</w:t>
+      </w:r>
+      <w:proofErr w:type="spellEnd"/>
+      <w:r>
+        <w:t xml:space="preserve"> study (2010) might have a different positive result rate than the literature examined by </w:t>
+      </w:r>
+      <w:proofErr w:type="spellStart"/>
+      <w:r>
+        <w:t>Fanelli</w:t>
+      </w:r>
+      <w:proofErr w:type="spellEnd"/>
+      <w:r>
+        <w:t>.</w:t>
+      </w:r>
+      <w:commentRangeEnd w:id="18"/>
+      <w:r>
+        <w:rPr>
+          <w:rStyle w:val="CommentReference"/>
+        </w:rPr>
+        <w:commentReference w:id="18"/>
       </w:r>
       <w:r>
         <w:t xml:space="preserve"> </w:t>
@@ -1669,16 +1911,16 @@
           <w:numId w:val="2"/>
         </w:numPr>
       </w:pPr>
-      <w:commentRangeStart w:id="17"/>
+      <w:commentRangeStart w:id="19"/>
       <w:r>
         <w:t>Different key phrases signaling a hypothesis test are associated with different types of research questions or research areas.</w:t>
       </w:r>
-      <w:commentRangeEnd w:id="17"/>
-      <w:r>
-        <w:rPr>
-          <w:rStyle w:val="CommentReference"/>
-        </w:rPr>
-        <w:commentReference w:id="17"/>
+      <w:commentRangeEnd w:id="19"/>
+      <w:r>
+        <w:rPr>
+          <w:rStyle w:val="CommentReference"/>
+        </w:rPr>
+        <w:commentReference w:id="19"/>
       </w:r>
     </w:p>
     <w:p>
@@ -1704,7 +1946,7 @@
           <w:numId w:val="2"/>
         </w:numPr>
       </w:pPr>
-      <w:commentRangeStart w:id="18"/>
+      <w:commentRangeStart w:id="20"/>
       <w:r>
         <w:t xml:space="preserve">Additional research: </w:t>
       </w:r>
@@ -1715,14 +1957,22 @@
         <w:t>,</w:t>
       </w:r>
       <w:r>
-        <w:t xml:space="preserve"> we will code whether a sentence other than a variation on “test* the hypothes*” is used to indicate that the paper tested a hypothesis. </w:t>
-      </w:r>
-      <w:commentRangeEnd w:id="18"/>
-      <w:r>
-        <w:rPr>
-          <w:rStyle w:val="CommentReference"/>
-        </w:rPr>
-        <w:commentReference w:id="18"/>
+        <w:t xml:space="preserve"> we will code whether a sentence other than a variation on “test* the </w:t>
+      </w:r>
+      <w:proofErr w:type="spellStart"/>
+      <w:r>
+        <w:t>hypothes</w:t>
+      </w:r>
+      <w:proofErr w:type="spellEnd"/>
+      <w:r>
+        <w:t xml:space="preserve">*” is used to indicate that the paper tested a hypothesis. </w:t>
+      </w:r>
+      <w:commentRangeEnd w:id="20"/>
+      <w:r>
+        <w:rPr>
+          <w:rStyle w:val="CommentReference"/>
+        </w:rPr>
+        <w:commentReference w:id="20"/>
       </w:r>
     </w:p>
     <w:p>
@@ -1751,7 +2001,7 @@
       <w:r>
         <w:t xml:space="preserve">Main research: </w:t>
       </w:r>
-      <w:commentRangeStart w:id="19"/>
+      <w:commentRangeStart w:id="21"/>
       <w:r>
         <w:t xml:space="preserve">The outcome variable is whether the paper </w:t>
       </w:r>
@@ -1785,12 +2035,12 @@
       <w:r>
         <w:t>.</w:t>
       </w:r>
-      <w:commentRangeEnd w:id="19"/>
-      <w:r>
-        <w:rPr>
-          <w:rStyle w:val="CommentReference"/>
-        </w:rPr>
-        <w:commentReference w:id="19"/>
+      <w:commentRangeEnd w:id="21"/>
+      <w:r>
+        <w:rPr>
+          <w:rStyle w:val="CommentReference"/>
+        </w:rPr>
+        <w:commentReference w:id="21"/>
       </w:r>
     </w:p>
     <w:p>
@@ -1804,16 +2054,16 @@
       <w:r>
         <w:t xml:space="preserve">Additional research: </w:t>
       </w:r>
-      <w:commentRangeStart w:id="20"/>
+      <w:commentRangeStart w:id="22"/>
       <w:r>
         <w:t>The outcome variable consists of a list of alternative phrases that were found to be used in the RR dataset to indicate that the paper tested a hypothesis.</w:t>
       </w:r>
-      <w:commentRangeEnd w:id="20"/>
-      <w:r>
-        <w:rPr>
-          <w:rStyle w:val="CommentReference"/>
-        </w:rPr>
-        <w:commentReference w:id="20"/>
+      <w:commentRangeEnd w:id="22"/>
+      <w:r>
+        <w:rPr>
+          <w:rStyle w:val="CommentReference"/>
+        </w:rPr>
+        <w:commentReference w:id="22"/>
       </w:r>
     </w:p>
     <w:p>
@@ -1839,7 +2089,7 @@
           <w:numId w:val="2"/>
         </w:numPr>
       </w:pPr>
-      <w:commentRangeStart w:id="21"/>
+      <w:commentRangeStart w:id="23"/>
       <w:r>
         <w:t>The independent variable is what category the paper belongs to</w:t>
       </w:r>
@@ -1849,12 +2099,12 @@
       <w:r>
         <w:t>.</w:t>
       </w:r>
-      <w:commentRangeEnd w:id="21"/>
-      <w:r>
-        <w:rPr>
-          <w:rStyle w:val="CommentReference"/>
-        </w:rPr>
-        <w:commentReference w:id="21"/>
+      <w:commentRangeEnd w:id="23"/>
+      <w:r>
+        <w:rPr>
+          <w:rStyle w:val="CommentReference"/>
+        </w:rPr>
+        <w:commentReference w:id="23"/>
       </w:r>
     </w:p>
     <w:p>
@@ -1880,16 +2130,16 @@
           <w:numId w:val="2"/>
         </w:numPr>
       </w:pPr>
-      <w:commentRangeStart w:id="22"/>
+      <w:commentRangeStart w:id="24"/>
       <w:r>
         <w:t>No</w:t>
       </w:r>
-      <w:commentRangeEnd w:id="22"/>
-      <w:r>
-        <w:rPr>
-          <w:rStyle w:val="CommentReference"/>
-        </w:rPr>
-        <w:commentReference w:id="22"/>
+      <w:commentRangeEnd w:id="24"/>
+      <w:r>
+        <w:rPr>
+          <w:rStyle w:val="CommentReference"/>
+        </w:rPr>
+        <w:commentReference w:id="24"/>
       </w:r>
     </w:p>
     <w:p>
@@ -1915,7 +2165,7 @@
           <w:numId w:val="2"/>
         </w:numPr>
       </w:pPr>
-      <w:commentRangeStart w:id="23"/>
+      <w:commentRangeStart w:id="25"/>
       <w:r>
         <w:t>Yes</w:t>
       </w:r>
@@ -1931,12 +2181,12 @@
       <w:r>
         <w:t>.</w:t>
       </w:r>
-      <w:commentRangeEnd w:id="23"/>
-      <w:r>
-        <w:rPr>
-          <w:rStyle w:val="CommentReference"/>
-        </w:rPr>
-        <w:commentReference w:id="23"/>
+      <w:commentRangeEnd w:id="25"/>
+      <w:r>
+        <w:rPr>
+          <w:rStyle w:val="CommentReference"/>
+        </w:rPr>
+        <w:commentReference w:id="25"/>
       </w:r>
     </w:p>
     <w:p>
@@ -1959,16 +2209,16 @@
           <w:numId w:val="2"/>
         </w:numPr>
       </w:pPr>
-      <w:commentRangeStart w:id="24"/>
+      <w:commentRangeStart w:id="26"/>
       <w:r>
         <w:t>No</w:t>
       </w:r>
-      <w:commentRangeEnd w:id="24"/>
-      <w:r>
-        <w:rPr>
-          <w:rStyle w:val="CommentReference"/>
-        </w:rPr>
-        <w:commentReference w:id="24"/>
+      <w:commentRangeEnd w:id="26"/>
+      <w:r>
+        <w:rPr>
+          <w:rStyle w:val="CommentReference"/>
+        </w:rPr>
+        <w:commentReference w:id="26"/>
       </w:r>
     </w:p>
     <w:p>
@@ -1991,16 +2241,16 @@
           <w:numId w:val="2"/>
         </w:numPr>
       </w:pPr>
-      <w:commentRangeStart w:id="25"/>
+      <w:commentRangeStart w:id="27"/>
       <w:r>
         <w:t>No</w:t>
       </w:r>
-      <w:commentRangeEnd w:id="25"/>
-      <w:r>
-        <w:rPr>
-          <w:rStyle w:val="CommentReference"/>
-        </w:rPr>
-        <w:commentReference w:id="25"/>
+      <w:commentRangeEnd w:id="27"/>
+      <w:r>
+        <w:rPr>
+          <w:rStyle w:val="CommentReference"/>
+        </w:rPr>
+        <w:commentReference w:id="27"/>
       </w:r>
     </w:p>
     <w:p/>
@@ -2033,9 +2283,17 @@
           <w:numId w:val="2"/>
         </w:numPr>
       </w:pPr>
-      <w:commentRangeStart w:id="26"/>
-      <w:r>
-        <w:t>The RR dataset will be stored and verified using Zotero (</w:t>
+      <w:commentRangeStart w:id="28"/>
+      <w:r>
+        <w:t xml:space="preserve">The RR dataset will be stored and verified using </w:t>
+      </w:r>
+      <w:proofErr w:type="spellStart"/>
+      <w:r>
+        <w:t>Zotero</w:t>
+      </w:r>
+      <w:proofErr w:type="spellEnd"/>
+      <w:r>
+        <w:t xml:space="preserve"> (</w:t>
       </w:r>
       <w:r>
         <w:t>https://www.zotero.org/</w:t>
@@ -2055,12 +2313,12 @@
       <w:r>
         <w:t>Data will be coded in Microsoft Excel</w:t>
       </w:r>
-      <w:commentRangeEnd w:id="26"/>
-      <w:r>
-        <w:rPr>
-          <w:rStyle w:val="CommentReference"/>
-        </w:rPr>
-        <w:commentReference w:id="26"/>
+      <w:commentRangeEnd w:id="28"/>
+      <w:r>
+        <w:rPr>
+          <w:rStyle w:val="CommentReference"/>
+        </w:rPr>
+        <w:commentReference w:id="28"/>
       </w:r>
     </w:p>
     <w:p>
@@ -2071,7 +2329,7 @@
           <w:numId w:val="2"/>
         </w:numPr>
       </w:pPr>
-      <w:commentRangeStart w:id="27"/>
+      <w:commentRangeStart w:id="29"/>
       <w:r>
         <w:t>Analysis will be performed using either</w:t>
       </w:r>
@@ -2123,12 +2381,12 @@
       <w:r>
         <w:t xml:space="preserve">. </w:t>
       </w:r>
-      <w:commentRangeEnd w:id="27"/>
-      <w:r>
-        <w:rPr>
-          <w:rStyle w:val="CommentReference"/>
-        </w:rPr>
-        <w:commentReference w:id="27"/>
+      <w:commentRangeEnd w:id="29"/>
+      <w:r>
+        <w:rPr>
+          <w:rStyle w:val="CommentReference"/>
+        </w:rPr>
+        <w:commentReference w:id="29"/>
       </w:r>
     </w:p>
     <w:p>
@@ -2163,7 +2421,7 @@
           <w:numId w:val="2"/>
         </w:numPr>
       </w:pPr>
-      <w:commentRangeStart w:id="29"/>
+      <w:commentRangeStart w:id="30"/>
       <w:r>
         <w:t xml:space="preserve">Analysis of the main  and additional research will be conducted using either R </w:t>
       </w:r>
@@ -2212,12 +2470,12 @@
       <w:r>
         <w:t xml:space="preserve"> </w:t>
       </w:r>
-      <w:commentRangeEnd w:id="29"/>
-      <w:r>
-        <w:rPr>
-          <w:rStyle w:val="CommentReference"/>
-        </w:rPr>
-        <w:commentReference w:id="29"/>
+      <w:commentRangeEnd w:id="30"/>
+      <w:r>
+        <w:rPr>
+          <w:rStyle w:val="CommentReference"/>
+        </w:rPr>
+        <w:commentReference w:id="30"/>
       </w:r>
     </w:p>
     <w:p>
@@ -2240,7 +2498,7 @@
           <w:numId w:val="2"/>
         </w:numPr>
       </w:pPr>
-      <w:commentRangeStart w:id="30"/>
+      <w:commentRangeStart w:id="31"/>
       <w:r>
         <w:t xml:space="preserve">The main research will use several statistical tests, either the Chi-squared test or the Fisher’s Exact Test, and the TOST procedure </w:t>
       </w:r>
@@ -2265,12 +2523,12 @@
       <w:r>
         <w:t>, on the dependent and independent variables described in sections 12 and 13.</w:t>
       </w:r>
-      <w:commentRangeEnd w:id="30"/>
-      <w:r>
-        <w:rPr>
-          <w:rStyle w:val="CommentReference"/>
-        </w:rPr>
-        <w:commentReference w:id="30"/>
+      <w:commentRangeEnd w:id="31"/>
+      <w:r>
+        <w:rPr>
+          <w:rStyle w:val="CommentReference"/>
+        </w:rPr>
+        <w:commentReference w:id="31"/>
       </w:r>
     </w:p>
     <w:p>
@@ -2293,16 +2551,16 @@
           <w:numId w:val="2"/>
         </w:numPr>
       </w:pPr>
-      <w:commentRangeStart w:id="31"/>
+      <w:commentRangeStart w:id="32"/>
       <w:r>
         <w:t>All data is gathered from published papers, therefore no sensitive data is used in this analysis.</w:t>
       </w:r>
-      <w:commentRangeEnd w:id="31"/>
-      <w:r>
-        <w:rPr>
-          <w:rStyle w:val="CommentReference"/>
-        </w:rPr>
-        <w:commentReference w:id="31"/>
+      <w:commentRangeEnd w:id="32"/>
+      <w:r>
+        <w:rPr>
+          <w:rStyle w:val="CommentReference"/>
+        </w:rPr>
+        <w:commentReference w:id="32"/>
       </w:r>
     </w:p>
     <w:p/>
@@ -2624,7 +2882,7 @@
 
 <file path=word/comments.xml><?xml version="1.0" encoding="utf-8"?>
 <w:comments xmlns:wpc="http://schemas.microsoft.com/office/word/2010/wordprocessingCanvas" xmlns:mc="http://schemas.openxmlformats.org/markup-compatibility/2006" xmlns:o="urn:schemas-microsoft-com:office:office" xmlns:r="http://schemas.openxmlformats.org/officeDocument/2006/relationships" xmlns:m="http://schemas.openxmlformats.org/officeDocument/2006/math" xmlns:v="urn:schemas-microsoft-com:vml" xmlns:wp14="http://schemas.microsoft.com/office/word/2010/wordprocessingDrawing" xmlns:wp="http://schemas.openxmlformats.org/drawingml/2006/wordprocessingDrawing" xmlns:w10="urn:schemas-microsoft-com:office:word" xmlns:w="http://schemas.openxmlformats.org/wordprocessingml/2006/main" xmlns:w14="http://schemas.microsoft.com/office/word/2010/wordml" xmlns:w15="http://schemas.microsoft.com/office/word/2012/wordml" xmlns:wpg="http://schemas.microsoft.com/office/word/2010/wordprocessingGroup" xmlns:wpi="http://schemas.microsoft.com/office/word/2010/wordprocessingInk" xmlns:wne="http://schemas.microsoft.com/office/word/2006/wordml" xmlns:wps="http://schemas.microsoft.com/office/word/2010/wordprocessingShape" mc:Ignorable="w14 w15 wp14">
-  <w:comment w:id="0" w:author="Scheel, A.M." w:date="2020-01-10T15:51:00Z" w:initials="SA">
+  <w:comment w:id="0" w:author="Scheel, A.M." w:date="2020-01-13T19:37:00Z" w:initials="SA">
     <w:p>
       <w:pPr>
         <w:pStyle w:val="CommentText"/>
@@ -2636,11 +2894,35 @@
         <w:annotationRef/>
       </w:r>
       <w:r>
+        <w:t xml:space="preserve">NOTE: </w:t>
+      </w:r>
+    </w:p>
+    <w:p>
+      <w:pPr>
+        <w:pStyle w:val="CommentText"/>
+      </w:pPr>
+      <w:r>
+        <w:t>This document serves to compare the preregistration document with the eventual procedure and analyses carried out. None of the text in the document was altered in any way, but comments like this one are added to each “decision unit” to indicate whether it was carried out as preregistered or if any changes occurred.</w:t>
+      </w:r>
+    </w:p>
+  </w:comment>
+  <w:comment w:id="1" w:author="Scheel, A.M." w:date="2020-01-10T15:51:00Z" w:initials="SA">
+    <w:p>
+      <w:pPr>
+        <w:pStyle w:val="CommentText"/>
+      </w:pPr>
+      <w:r>
+        <w:rPr>
+          <w:rStyle w:val="CommentReference"/>
+        </w:rPr>
+        <w:annotationRef/>
+      </w:r>
+      <w:r>
         <w:t>Note that we later decided to use the term ‘standard reports’ (SRs) instead to refer to empirical articles that are not Registered Reports.</w:t>
       </w:r>
     </w:p>
   </w:comment>
-  <w:comment w:id="1" w:author="Scheel, A.M." w:date="2020-01-10T15:32:00Z" w:initials="SA">
+  <w:comment w:id="2" w:author="Scheel, A.M." w:date="2020-01-10T15:32:00Z" w:initials="SA">
     <w:p>
       <w:pPr>
         <w:pStyle w:val="CommentText"/>
@@ -2659,7 +2941,7 @@
       </w:r>
     </w:p>
   </w:comment>
-  <w:comment w:id="2" w:author="Scheel, A.M." w:date="2020-01-10T15:49:00Z" w:initials="SA">
+  <w:comment w:id="3" w:author="Scheel, A.M." w:date="2020-01-10T15:49:00Z" w:initials="SA">
     <w:p>
       <w:pPr>
         <w:pStyle w:val="CommentText"/>
@@ -2672,36 +2954,6 @@
       </w:r>
       <w:r>
         <w:t>Carried out as described</w:t>
-      </w:r>
-    </w:p>
-  </w:comment>
-  <w:comment w:id="3" w:author="Scheel, A.M." w:date="2020-01-10T15:41:00Z" w:initials="SA">
-    <w:p>
-      <w:pPr>
-        <w:pStyle w:val="CommentText"/>
-      </w:pPr>
-      <w:r>
-        <w:rPr>
-          <w:rStyle w:val="CommentReference"/>
-        </w:rPr>
-        <w:annotationRef/>
-      </w:r>
-      <w:r>
-        <w:t>Carried out with the following additional detail:</w:t>
-      </w:r>
-    </w:p>
-    <w:p>
-      <w:pPr>
-        <w:pStyle w:val="CommentText"/>
-      </w:pPr>
-      <w:r>
-        <w:t>If</w:t>
-      </w:r>
-      <w:r>
-        <w:t xml:space="preserve"> we</w:t>
-      </w:r>
-      <w:r>
-        <w:t xml:space="preserve"> could not determine with certainty whether or not a paper met the criteria for a Registered Report as described here, we did not include it.</w:t>
       </w:r>
     </w:p>
   </w:comment>
@@ -2717,6 +2969,36 @@
         <w:annotationRef/>
       </w:r>
       <w:r>
+        <w:t>Carried out with the following additional detail:</w:t>
+      </w:r>
+    </w:p>
+    <w:p>
+      <w:pPr>
+        <w:pStyle w:val="CommentText"/>
+      </w:pPr>
+      <w:r>
+        <w:t>If</w:t>
+      </w:r>
+      <w:r>
+        <w:t xml:space="preserve"> we</w:t>
+      </w:r>
+      <w:r>
+        <w:t xml:space="preserve"> could not determine with certainty whether or not a paper met the criteria for a Registered Report as described here, we did not include it.</w:t>
+      </w:r>
+    </w:p>
+  </w:comment>
+  <w:comment w:id="5" w:author="Scheel, A.M." w:date="2020-01-10T15:41:00Z" w:initials="SA">
+    <w:p>
+      <w:pPr>
+        <w:pStyle w:val="CommentText"/>
+      </w:pPr>
+      <w:r>
+        <w:rPr>
+          <w:rStyle w:val="CommentReference"/>
+        </w:rPr>
+        <w:annotationRef/>
+      </w:r>
+      <w:r>
         <w:t>Carried out with the following additional details:</w:t>
       </w:r>
     </w:p>
@@ -2741,7 +3023,15 @@
         <w:t>P</w:t>
       </w:r>
       <w:r>
-        <w:t>sychiatry’ journals we used differs slightly from the one that the ESI contained when Fanelli accessed it for his 2010 study).</w:t>
+        <w:t xml:space="preserve">sychiatry’ journals we used differs slightly from the one that the ESI contained when </w:t>
+      </w:r>
+      <w:proofErr w:type="spellStart"/>
+      <w:r>
+        <w:t>Fanelli</w:t>
+      </w:r>
+      <w:proofErr w:type="spellEnd"/>
+      <w:r>
+        <w:t xml:space="preserve"> accessed it for his 2010 study).</w:t>
       </w:r>
     </w:p>
     <w:p>
@@ -2753,7 +3043,15 @@
         </w:numPr>
       </w:pPr>
       <w:r>
-        <w:t xml:space="preserve"> Like Fanelli (2010), we used the search engine Web of Science.</w:t>
+        <w:t xml:space="preserve"> Like </w:t>
+      </w:r>
+      <w:proofErr w:type="spellStart"/>
+      <w:r>
+        <w:t>Fanelli</w:t>
+      </w:r>
+      <w:proofErr w:type="spellEnd"/>
+      <w:r>
+        <w:t xml:space="preserve"> (2010), we used the search engine Web of Science.</w:t>
       </w:r>
     </w:p>
     <w:p>
@@ -2765,7 +3063,15 @@
         </w:numPr>
       </w:pPr>
       <w:r>
-        <w:t xml:space="preserve"> To search the journals from the ESI list, we used ISSN numbers whereas Fanelli (2010) used journal names.</w:t>
+        <w:t xml:space="preserve"> To search the journals from the ESI list, we used ISSN numbers whereas </w:t>
+      </w:r>
+      <w:proofErr w:type="spellStart"/>
+      <w:r>
+        <w:t>Fanelli</w:t>
+      </w:r>
+      <w:proofErr w:type="spellEnd"/>
+      <w:r>
+        <w:t xml:space="preserve"> (2010) used journal names.</w:t>
       </w:r>
     </w:p>
     <w:p>
@@ -2777,7 +3083,15 @@
         </w:numPr>
       </w:pPr>
       <w:r>
-        <w:t xml:space="preserve"> We obtained 1919 search results and sampled 150 papers by using the sample() function in R and the random seed ‘20190120’</w:t>
+        <w:t xml:space="preserve"> We obtained 1919 search results and sampled 150 papers by using the </w:t>
+      </w:r>
+      <w:proofErr w:type="gramStart"/>
+      <w:r>
+        <w:t>sample(</w:t>
+      </w:r>
+      <w:proofErr w:type="gramEnd"/>
+      <w:r>
+        <w:t>) function in R and the random seed ‘20190120’</w:t>
       </w:r>
       <w:r>
         <w:t xml:space="preserve"> (no other seeds or sampling procedures were used)</w:t>
@@ -2799,7 +3113,7 @@
       </w:r>
     </w:p>
   </w:comment>
-  <w:comment w:id="5" w:author="Scheel, A.M." w:date="2020-01-10T15:43:00Z" w:initials="SA">
+  <w:comment w:id="6" w:author="Scheel, A.M." w:date="2020-01-10T15:43:00Z" w:initials="SA">
     <w:p>
       <w:pPr>
         <w:pStyle w:val="CommentText"/>
@@ -2830,9 +3144,11 @@
       <w:r>
         <w:t xml:space="preserve"> hypothesis rather than the first hypothesis mentioned in the text. </w:t>
       </w:r>
+      <w:bookmarkStart w:id="7" w:name="_GoBack"/>
+      <w:bookmarkEnd w:id="7"/>
     </w:p>
   </w:comment>
-  <w:comment w:id="6" w:author="Scheel, A.M." w:date="2020-01-10T15:45:00Z" w:initials="SA">
+  <w:comment w:id="8" w:author="Scheel, A.M." w:date="2020-01-10T15:45:00Z" w:initials="SA">
     <w:p>
       <w:pPr>
         <w:pStyle w:val="CommentText"/>
@@ -2848,7 +3164,7 @@
       </w:r>
     </w:p>
   </w:comment>
-  <w:comment w:id="7" w:author="Scheel, A.M." w:date="2020-01-10T15:46:00Z" w:initials="SA">
+  <w:comment w:id="9" w:author="Scheel, A.M." w:date="2020-01-10T15:46:00Z" w:initials="SA">
     <w:p>
       <w:pPr>
         <w:pStyle w:val="CommentText"/>
@@ -2864,7 +3180,7 @@
       </w:r>
     </w:p>
   </w:comment>
-  <w:comment w:id="8" w:author="Scheel, A.M." w:date="2020-01-10T15:47:00Z" w:initials="SA">
+  <w:comment w:id="10" w:author="Scheel, A.M." w:date="2020-01-10T15:47:00Z" w:initials="SA">
     <w:p>
       <w:pPr>
         <w:pStyle w:val="CommentText"/>
@@ -2880,7 +3196,7 @@
       </w:r>
     </w:p>
   </w:comment>
-  <w:comment w:id="9" w:author="Scheel, A.M." w:date="2020-01-10T15:47:00Z" w:initials="SA">
+  <w:comment w:id="11" w:author="Scheel, A.M." w:date="2020-01-10T15:47:00Z" w:initials="SA">
     <w:p>
       <w:pPr>
         <w:pStyle w:val="CommentText"/>
@@ -2896,7 +3212,7 @@
       </w:r>
     </w:p>
   </w:comment>
-  <w:comment w:id="10" w:author="Scheel, A.M." w:date="2020-01-10T15:48:00Z" w:initials="SA">
+  <w:comment w:id="12" w:author="Scheel, A.M." w:date="2020-01-10T15:48:00Z" w:initials="SA">
     <w:p>
       <w:pPr>
         <w:pStyle w:val="CommentText"/>
@@ -2912,7 +3228,7 @@
       </w:r>
     </w:p>
   </w:comment>
-  <w:comment w:id="11" w:author="Scheel, A.M." w:date="2020-01-10T15:49:00Z" w:initials="SA">
+  <w:comment w:id="13" w:author="Scheel, A.M." w:date="2020-01-10T15:49:00Z" w:initials="SA">
     <w:p>
       <w:pPr>
         <w:pStyle w:val="CommentText"/>
@@ -2928,7 +3244,7 @@
       </w:r>
     </w:p>
   </w:comment>
-  <w:comment w:id="12" w:author="Scheel, A.M." w:date="2020-01-10T15:50:00Z" w:initials="SA">
+  <w:comment w:id="14" w:author="Scheel, A.M." w:date="2020-01-10T15:50:00Z" w:initials="SA">
     <w:p>
       <w:pPr>
         <w:pStyle w:val="CommentText"/>
@@ -2944,7 +3260,7 @@
       </w:r>
     </w:p>
   </w:comment>
-  <w:comment w:id="13" w:author="Scheel, A.M." w:date="2020-01-10T15:53:00Z" w:initials="SA">
+  <w:comment w:id="15" w:author="Scheel, A.M." w:date="2020-01-10T15:53:00Z" w:initials="SA">
     <w:p>
       <w:pPr>
         <w:pStyle w:val="CommentText"/>
@@ -2960,7 +3276,7 @@
       </w:r>
     </w:p>
   </w:comment>
-  <w:comment w:id="14" w:author="Scheel, A.M." w:date="2020-01-10T15:54:00Z" w:initials="SA">
+  <w:comment w:id="16" w:author="Scheel, A.M." w:date="2020-01-10T15:54:00Z" w:initials="SA">
     <w:p>
       <w:pPr>
         <w:pStyle w:val="CommentText"/>
@@ -2976,7 +3292,7 @@
       </w:r>
     </w:p>
   </w:comment>
-  <w:comment w:id="15" w:author="Scheel, A.M." w:date="2020-01-10T15:54:00Z" w:initials="SA">
+  <w:comment w:id="17" w:author="Scheel, A.M." w:date="2020-01-10T15:54:00Z" w:initials="SA">
     <w:p>
       <w:pPr>
         <w:pStyle w:val="CommentText"/>
@@ -2992,7 +3308,7 @@
       </w:r>
     </w:p>
   </w:comment>
-  <w:comment w:id="16" w:author="Scheel, A.M." w:date="2020-01-10T15:55:00Z" w:initials="SA">
+  <w:comment w:id="18" w:author="Scheel, A.M." w:date="2020-01-10T15:55:00Z" w:initials="SA">
     <w:p>
       <w:pPr>
         <w:pStyle w:val="CommentText"/>
@@ -3008,7 +3324,7 @@
       </w:r>
     </w:p>
   </w:comment>
-  <w:comment w:id="17" w:author="Scheel, A.M." w:date="2020-01-10T15:56:00Z" w:initials="SA">
+  <w:comment w:id="19" w:author="Scheel, A.M." w:date="2020-01-10T15:56:00Z" w:initials="SA">
     <w:p>
       <w:pPr>
         <w:pStyle w:val="CommentText"/>
@@ -3024,7 +3340,7 @@
       </w:r>
     </w:p>
   </w:comment>
-  <w:comment w:id="18" w:author="Scheel, A.M." w:date="2020-01-10T15:56:00Z" w:initials="SA">
+  <w:comment w:id="20" w:author="Scheel, A.M." w:date="2020-01-10T15:56:00Z" w:initials="SA">
     <w:p>
       <w:pPr>
         <w:pStyle w:val="CommentText"/>
@@ -3036,11 +3352,19 @@
         <w:annotationRef/>
       </w:r>
       <w:r>
-        <w:t>Carried out as described during the main coding round by MS and AS (MS also coded hypothesis introduction phrases for standard reports, not only for RRs); but the RR hypothesis introduction phrases that were eventually analysed were all re-coded by AS to ensure consistency across papers (the resulting phrases are very similar to the ones initially coded by MS and AS). Additional details are described in the Appendix.</w:t>
+        <w:t xml:space="preserve">Carried out as described during the main coding round by MS and AS (MS also coded hypothesis introduction phrases for standard reports, not only for RRs); but the RR hypothesis introduction phrases that were eventually </w:t>
+      </w:r>
+      <w:proofErr w:type="spellStart"/>
+      <w:r>
+        <w:t>analysed</w:t>
+      </w:r>
+      <w:proofErr w:type="spellEnd"/>
+      <w:r>
+        <w:t xml:space="preserve"> were all re-coded by AS to ensure consistency across papers (the resulting phrases are very similar to the ones initially coded by MS and AS). Additional details are described in the Appendix.</w:t>
       </w:r>
     </w:p>
   </w:comment>
-  <w:comment w:id="19" w:author="Scheel, A.M." w:date="2020-01-10T16:00:00Z" w:initials="SA">
+  <w:comment w:id="21" w:author="Scheel, A.M." w:date="2020-01-10T16:00:00Z" w:initials="SA">
     <w:p>
       <w:pPr>
         <w:pStyle w:val="CommentText"/>
@@ -3056,7 +3380,7 @@
       </w:r>
     </w:p>
   </w:comment>
-  <w:comment w:id="20" w:author="Scheel, A.M." w:date="2020-01-10T16:00:00Z" w:initials="SA">
+  <w:comment w:id="22" w:author="Scheel, A.M." w:date="2020-01-10T16:00:00Z" w:initials="SA">
     <w:p>
       <w:pPr>
         <w:pStyle w:val="CommentText"/>
@@ -3072,7 +3396,7 @@
       </w:r>
     </w:p>
   </w:comment>
-  <w:comment w:id="21" w:author="Scheel, A.M." w:date="2020-01-10T16:02:00Z" w:initials="SA">
+  <w:comment w:id="23" w:author="Scheel, A.M." w:date="2020-01-10T16:02:00Z" w:initials="SA">
     <w:p>
       <w:pPr>
         <w:pStyle w:val="CommentText"/>
@@ -3084,43 +3408,19 @@
         <w:annotationRef/>
       </w:r>
       <w:r>
-        <w:t>Used as described for the main confirmatory analysis. For an additional exploratory analysis, we also compared direct replication studies to original studies (i.e., using replication status as independent variable), and in another exploratory analysis compared the standard reports in our sample to Fanelli (2010).</w:t>
+        <w:t xml:space="preserve">Used as described for the main confirmatory analysis. For an additional exploratory analysis, we also compared direct replication studies to original studies (i.e., using replication status as independent variable), and in another exploratory analysis compared the standard reports in our sample to </w:t>
+      </w:r>
+      <w:proofErr w:type="spellStart"/>
+      <w:r>
+        <w:t>Fanelli</w:t>
+      </w:r>
+      <w:proofErr w:type="spellEnd"/>
+      <w:r>
+        <w:t xml:space="preserve"> (2010).</w:t>
       </w:r>
     </w:p>
   </w:comment>
-  <w:comment w:id="22" w:author="Scheel, A.M." w:date="2020-01-10T16:19:00Z" w:initials="SA">
-    <w:p>
-      <w:pPr>
-        <w:pStyle w:val="CommentText"/>
-      </w:pPr>
-      <w:r>
-        <w:rPr>
-          <w:rStyle w:val="CommentReference"/>
-        </w:rPr>
-        <w:annotationRef/>
-      </w:r>
-      <w:r>
-        <w:t>Still correct</w:t>
-      </w:r>
-    </w:p>
-  </w:comment>
-  <w:comment w:id="23" w:author="Scheel, A.M." w:date="2020-01-10T16:20:00Z" w:initials="SA">
-    <w:p>
-      <w:pPr>
-        <w:pStyle w:val="CommentText"/>
-      </w:pPr>
-      <w:r>
-        <w:rPr>
-          <w:rStyle w:val="CommentReference"/>
-        </w:rPr>
-        <w:annotationRef/>
-      </w:r>
-      <w:r>
-        <w:t>Carried out as described</w:t>
-      </w:r>
-    </w:p>
-  </w:comment>
-  <w:comment w:id="24" w:author="Scheel, A.M." w:date="2020-01-10T16:20:00Z" w:initials="SA">
+  <w:comment w:id="24" w:author="Scheel, A.M." w:date="2020-01-10T16:19:00Z" w:initials="SA">
     <w:p>
       <w:pPr>
         <w:pStyle w:val="CommentText"/>
@@ -3148,7 +3448,7 @@
         <w:annotationRef/>
       </w:r>
       <w:r>
-        <w:t>Still correct</w:t>
+        <w:t>Carried out as described</w:t>
       </w:r>
     </w:p>
   </w:comment>
@@ -3164,11 +3464,43 @@
         <w:annotationRef/>
       </w:r>
       <w:r>
+        <w:t>Still correct</w:t>
+      </w:r>
+    </w:p>
+  </w:comment>
+  <w:comment w:id="27" w:author="Scheel, A.M." w:date="2020-01-10T16:20:00Z" w:initials="SA">
+    <w:p>
+      <w:pPr>
+        <w:pStyle w:val="CommentText"/>
+      </w:pPr>
+      <w:r>
+        <w:rPr>
+          <w:rStyle w:val="CommentReference"/>
+        </w:rPr>
+        <w:annotationRef/>
+      </w:r>
+      <w:r>
+        <w:t>Still correct</w:t>
+      </w:r>
+    </w:p>
+  </w:comment>
+  <w:comment w:id="28" w:author="Scheel, A.M." w:date="2020-01-10T16:20:00Z" w:initials="SA">
+    <w:p>
+      <w:pPr>
+        <w:pStyle w:val="CommentText"/>
+      </w:pPr>
+      <w:r>
+        <w:rPr>
+          <w:rStyle w:val="CommentReference"/>
+        </w:rPr>
+        <w:annotationRef/>
+      </w:r>
+      <w:r>
         <w:t>Carried out as described</w:t>
       </w:r>
     </w:p>
   </w:comment>
-  <w:comment w:id="27" w:author="Scheel, A.M." w:date="2020-01-10T16:21:00Z" w:initials="SA">
+  <w:comment w:id="29" w:author="Scheel, A.M." w:date="2020-01-10T16:21:00Z" w:initials="SA">
     <w:p>
       <w:pPr>
         <w:pStyle w:val="CommentText"/>
@@ -3179,8 +3511,6 @@
         </w:rPr>
         <w:annotationRef/>
       </w:r>
-      <w:bookmarkStart w:id="28" w:name="_GoBack"/>
-      <w:bookmarkEnd w:id="28"/>
       <w:r>
         <w:rPr>
           <w:rStyle w:val="CommentReference"/>
@@ -3189,7 +3519,7 @@
       </w:r>
     </w:p>
   </w:comment>
-  <w:comment w:id="29" w:author="Scheel, A.M." w:date="2020-01-10T16:40:00Z" w:initials="SA">
+  <w:comment w:id="30" w:author="Scheel, A.M." w:date="2020-01-10T16:40:00Z" w:initials="SA">
     <w:p>
       <w:pPr>
         <w:pStyle w:val="CommentText"/>
@@ -3205,7 +3535,7 @@
       </w:r>
     </w:p>
   </w:comment>
-  <w:comment w:id="30" w:author="Scheel, A.M." w:date="2020-01-10T16:41:00Z" w:initials="SA">
+  <w:comment w:id="31" w:author="Scheel, A.M." w:date="2020-01-10T16:41:00Z" w:initials="SA">
     <w:p>
       <w:pPr>
         <w:pStyle w:val="CommentText"/>
@@ -3217,11 +3547,32 @@
         <w:annotationRef/>
       </w:r>
       <w:r>
-        <w:t>We used a chi-square test (using the prop.test() function in R) and TOST (using the TOSTtwo.prop() function from the TOSTER R package).</w:t>
+        <w:t xml:space="preserve">We used a chi-square test (using the </w:t>
+      </w:r>
+      <w:proofErr w:type="spellStart"/>
+      <w:proofErr w:type="gramStart"/>
+      <w:r>
+        <w:t>prop.test</w:t>
+      </w:r>
+      <w:proofErr w:type="spellEnd"/>
+      <w:r>
+        <w:t>(</w:t>
+      </w:r>
+      <w:proofErr w:type="gramEnd"/>
+      <w:r>
+        <w:t xml:space="preserve">) function in R) and TOST (using the </w:t>
+      </w:r>
+      <w:proofErr w:type="spellStart"/>
+      <w:r>
+        <w:t>TOSTtwo.prop</w:t>
+      </w:r>
+      <w:proofErr w:type="spellEnd"/>
+      <w:r>
+        <w:t>() function from the TOSTER R package).</w:t>
       </w:r>
     </w:p>
   </w:comment>
-  <w:comment w:id="31" w:author="Scheel, A.M." w:date="2020-01-10T16:43:00Z" w:initials="SA">
+  <w:comment w:id="32" w:author="Scheel, A.M." w:date="2020-01-10T16:43:00Z" w:initials="SA">
     <w:p>
       <w:pPr>
         <w:pStyle w:val="CommentText"/>
@@ -3242,6 +3593,7 @@
 
 <file path=word/commentsExtended.xml><?xml version="1.0" encoding="utf-8"?>
 <w15:commentsEx xmlns:wpc="http://schemas.microsoft.com/office/word/2010/wordprocessingCanvas" xmlns:mc="http://schemas.openxmlformats.org/markup-compatibility/2006" xmlns:o="urn:schemas-microsoft-com:office:office" xmlns:r="http://schemas.openxmlformats.org/officeDocument/2006/relationships" xmlns:m="http://schemas.openxmlformats.org/officeDocument/2006/math" xmlns:v="urn:schemas-microsoft-com:vml" xmlns:wp14="http://schemas.microsoft.com/office/word/2010/wordprocessingDrawing" xmlns:wp="http://schemas.openxmlformats.org/drawingml/2006/wordprocessingDrawing" xmlns:w10="urn:schemas-microsoft-com:office:word" xmlns:w="http://schemas.openxmlformats.org/wordprocessingml/2006/main" xmlns:w14="http://schemas.microsoft.com/office/word/2010/wordml" xmlns:w15="http://schemas.microsoft.com/office/word/2012/wordml" xmlns:wpg="http://schemas.microsoft.com/office/word/2010/wordprocessingGroup" xmlns:wpi="http://schemas.microsoft.com/office/word/2010/wordprocessingInk" xmlns:wne="http://schemas.microsoft.com/office/word/2006/wordml" xmlns:wps="http://schemas.microsoft.com/office/word/2010/wordprocessingShape" mc:Ignorable="w14 w15 wp14">
+  <w15:commentEx w15:paraId="3765F314" w15:done="0"/>
   <w15:commentEx w15:paraId="0C64F928" w15:done="0"/>
   <w15:commentEx w15:paraId="3C191D97" w15:done="0"/>
   <w15:commentEx w15:paraId="198E6AF4" w15:done="0"/>
@@ -4491,7 +4843,7 @@
 </file>
 
 <file path=customXml/itemProps1.xml><?xml version="1.0" encoding="utf-8"?>
-<ds:datastoreItem xmlns:ds="http://schemas.openxmlformats.org/officeDocument/2006/customXml" ds:itemID="{27DA39A6-583E-4E27-BFBE-9E2CFF781F9D}">
+<ds:datastoreItem xmlns:ds="http://schemas.openxmlformats.org/officeDocument/2006/customXml" ds:itemID="{370D79D9-2111-47CE-937E-6DD5C5D2CF9E}">
   <ds:schemaRefs>
     <ds:schemaRef ds:uri="http://schemas.openxmlformats.org/officeDocument/2006/bibliography"/>
   </ds:schemaRefs>

</xml_diff>